<commit_message>
Fichier contenant les prérequis pour utiliser le logiciel
</commit_message>
<xml_diff>
--- a/prérequis.docx
+++ b/prérequis.docx
@@ -38,8 +38,6 @@
       <w:pPr>
         <w:spacing w:line="240" w:lineRule="auto"/>
       </w:pPr>
-      <w:bookmarkStart w:id="0" w:name="_GoBack"/>
-      <w:bookmarkEnd w:id="0"/>
     </w:p>
     <w:p>
       <w:pPr>
@@ -177,6 +175,61 @@
       <w:r>
         <w:t>D:\Wamp\bin\php\php5.6.38</w:t>
       </w:r>
+    </w:p>
+    <w:p>
+      <w:pPr>
+        <w:pStyle w:val="Paragraphedeliste"/>
+        <w:numPr>
+          <w:ilvl w:val="0"/>
+          <w:numId w:val="1"/>
+        </w:numPr>
+      </w:pPr>
+      <w:r>
+        <w:t xml:space="preserve">Il faut se connecter avec les comptes : </w:t>
+      </w:r>
+    </w:p>
+    <w:p>
+      <w:pPr>
+        <w:pStyle w:val="Paragraphedeliste"/>
+        <w:numPr>
+          <w:ilvl w:val="1"/>
+          <w:numId w:val="1"/>
+        </w:numPr>
+      </w:pPr>
+      <w:r>
+        <w:t>Login : admin  mdp : admin</w:t>
+      </w:r>
+    </w:p>
+    <w:p>
+      <w:pPr>
+        <w:pStyle w:val="Paragraphedeliste"/>
+        <w:numPr>
+          <w:ilvl w:val="1"/>
+          <w:numId w:val="1"/>
+        </w:numPr>
+      </w:pPr>
+      <w:r>
+        <w:t xml:space="preserve">Login : </w:t>
+      </w:r>
+      <w:r>
+        <w:t>p1812282</w:t>
+      </w:r>
+      <w:r>
+        <w:t xml:space="preserve">  mdp : </w:t>
+      </w:r>
+      <w:r>
+        <w:t>hello</w:t>
+      </w:r>
+    </w:p>
+    <w:p>
+      <w:pPr>
+        <w:ind w:left="708"/>
+      </w:pPr>
+      <w:r>
+        <w:t>Les autres comptes n’ont pas de mots de passe hachés, donc ne passe pas avec la fonction password_verify().</w:t>
+      </w:r>
+      <w:bookmarkStart w:id="0" w:name="_GoBack"/>
+      <w:bookmarkEnd w:id="0"/>
     </w:p>
     <w:sectPr>
       <w:pgSz w:w="11906" w:h="16838"/>
@@ -432,6 +485,7 @@
     <w:lsdException w:name="HTML Sample" w:semiHidden="1" w:unhideWhenUsed="1"/>
     <w:lsdException w:name="HTML Typewriter" w:semiHidden="1" w:unhideWhenUsed="1"/>
     <w:lsdException w:name="HTML Variable" w:semiHidden="1" w:unhideWhenUsed="1"/>
+    <w:lsdException w:name="Normal Table" w:semiHidden="1" w:unhideWhenUsed="1"/>
     <w:lsdException w:name="annotation subject" w:semiHidden="1" w:unhideWhenUsed="1"/>
     <w:lsdException w:name="No List" w:semiHidden="1" w:unhideWhenUsed="1"/>
     <w:lsdException w:name="Outline List 1" w:semiHidden="1" w:unhideWhenUsed="1"/>
@@ -478,8 +532,10 @@
     <w:lsdException w:name="Table Subtle 2" w:semiHidden="1" w:unhideWhenUsed="1"/>
     <w:lsdException w:name="Table Web 1" w:semiHidden="1" w:unhideWhenUsed="1"/>
     <w:lsdException w:name="Table Web 2" w:semiHidden="1" w:unhideWhenUsed="1"/>
+    <w:lsdException w:name="Table Web 3" w:semiHidden="1" w:unhideWhenUsed="1"/>
     <w:lsdException w:name="Balloon Text" w:semiHidden="1" w:unhideWhenUsed="1"/>
     <w:lsdException w:name="Table Grid" w:uiPriority="39"/>
+    <w:lsdException w:name="Table Theme" w:semiHidden="1" w:unhideWhenUsed="1"/>
     <w:lsdException w:name="Placeholder Text" w:semiHidden="1"/>
     <w:lsdException w:name="No Spacing" w:uiPriority="1" w:qFormat="1"/>
     <w:lsdException w:name="Light Shading" w:uiPriority="60"/>

</xml_diff>